<commit_message>
added images for markdown
</commit_message>
<xml_diff>
--- a/Hands_On_Monitoring/Monitoring-HandsOn.docx
+++ b/Hands_On_Monitoring/Monitoring-HandsOn.docx
@@ -615,41 +615,39 @@
     <w:p>
       <w:pPr>
         <w:rPr>
-          <w:lang w:val="en-GB"/>
-        </w:rPr>
-      </w:pPr>
-      <w:r>
-        <w:rPr>
-          <w:lang w:val="en-GB"/>
+          <w:lang w:val="de-DE"/>
+        </w:rPr>
+      </w:pPr>
+      <w:r>
+        <w:rPr>
+          <w:lang w:val="de-DE"/>
         </w:rPr>
         <w:t>In Visual Studio</w:t>
       </w:r>
       <w:r>
         <w:rPr>
-          <w:lang w:val="en-GB"/>
+          <w:lang w:val="de-DE"/>
         </w:rPr>
         <w:t xml:space="preserve"> in die</w:t>
       </w:r>
       <w:r>
         <w:rPr>
-          <w:lang w:val="en-GB"/>
+          <w:lang w:val="de-DE"/>
         </w:rPr>
         <w:t xml:space="preserve"> File Upload App</w:t>
       </w:r>
       <w:r>
         <w:rPr>
-          <w:lang w:val="en-GB"/>
+          <w:lang w:val="de-DE"/>
         </w:rPr>
         <w:t xml:space="preserve"> </w:t>
       </w:r>
-      <w:proofErr w:type="spellStart"/>
-      <w:r>
-        <w:rPr>
-          <w:lang w:val="en-GB"/>
+      <w:r>
+        <w:rPr>
+          <w:lang w:val="de-DE"/>
         </w:rPr>
         <w:t>wechseln</w:t>
       </w:r>
-      <w:proofErr w:type="spellEnd"/>
     </w:p>
     <w:p>
       <w:pPr>
@@ -1219,19 +1217,7 @@
           <w:lang w:val="de-DE"/>
         </w:rPr>
         <w:lastRenderedPageBreak/>
-        <w:t>2</w:t>
-      </w:r>
-      <w:r>
-        <w:rPr>
-          <w:lang w:val="de-DE"/>
-        </w:rPr>
-        <w:t xml:space="preserve"> Implementieren von Application Insights </w:t>
-      </w:r>
-      <w:r>
-        <w:rPr>
-          <w:lang w:val="de-DE"/>
-        </w:rPr>
-        <w:t xml:space="preserve">für </w:t>
+        <w:t xml:space="preserve">2 Implementieren von Application Insights für </w:t>
       </w:r>
       <w:r>
         <w:rPr>
@@ -1251,39 +1237,25 @@
     <w:p>
       <w:pPr>
         <w:rPr>
-          <w:lang w:val="en-GB"/>
-        </w:rPr>
-      </w:pPr>
-      <w:proofErr w:type="spellStart"/>
-      <w:r>
-        <w:rPr>
-          <w:lang w:val="en-GB"/>
-        </w:rPr>
-        <w:t>Kopieren</w:t>
-      </w:r>
-      <w:proofErr w:type="spellEnd"/>
-      <w:r>
-        <w:rPr>
-          <w:lang w:val="en-GB"/>
-        </w:rPr>
-        <w:t xml:space="preserve"> des Instrumentation Key der Azure Function Application Insights resour</w:t>
-      </w:r>
-      <w:r>
-        <w:rPr>
-          <w:lang w:val="en-GB"/>
-        </w:rPr>
-        <w:t>ce</w:t>
-      </w:r>
-    </w:p>
-    <w:p>
-      <w:pPr>
-        <w:rPr>
-          <w:lang w:val="en-GB"/>
-        </w:rPr>
-      </w:pPr>
-      <w:r>
-        <w:rPr>
-          <w:lang w:val="en-GB"/>
+          <w:lang w:val="de-DE"/>
+        </w:rPr>
+      </w:pPr>
+      <w:r>
+        <w:rPr>
+          <w:lang w:val="de-DE"/>
+        </w:rPr>
+        <w:t>Kopieren des Instrumentation Key der Azure Function Application Insights resource</w:t>
+      </w:r>
+    </w:p>
+    <w:p>
+      <w:pPr>
+        <w:rPr>
+          <w:lang w:val="de-DE"/>
+        </w:rPr>
+      </w:pPr>
+      <w:r>
+        <w:rPr>
+          <w:lang w:val="de-DE"/>
         </w:rPr>
         <w:t xml:space="preserve">In der Azure Function </w:t>
       </w:r>
@@ -1295,7 +1267,7 @@
       </w:r>
       <w:r>
         <w:rPr>
-          <w:lang w:val="en-GB"/>
+          <w:lang w:val="de-DE"/>
         </w:rPr>
         <w:t xml:space="preserve"> Application Settings</w:t>
       </w:r>
@@ -1873,49 +1845,7 @@
         <w:rPr>
           <w:lang w:val="en-GB"/>
         </w:rPr>
-        <w:t xml:space="preserve"> und </w:t>
-      </w:r>
-      <w:proofErr w:type="spellStart"/>
-      <w:proofErr w:type="gramStart"/>
-      <w:r>
-        <w:rPr>
-          <w:lang w:val="en-GB"/>
-        </w:rPr>
-        <w:t>environment.p</w:t>
-      </w:r>
-      <w:r>
-        <w:rPr>
-          <w:lang w:val="en-GB"/>
-        </w:rPr>
-        <w:t>rod</w:t>
-      </w:r>
-      <w:proofErr w:type="gramEnd"/>
-      <w:r>
-        <w:rPr>
-          <w:lang w:val="en-GB"/>
-        </w:rPr>
-        <w:t>.ts</w:t>
-      </w:r>
-      <w:proofErr w:type="spellEnd"/>
-      <w:r>
-        <w:rPr>
-          <w:lang w:val="en-GB"/>
-        </w:rPr>
-        <w:t xml:space="preserve"> (Key </w:t>
-      </w:r>
-      <w:proofErr w:type="spellStart"/>
-      <w:r>
-        <w:rPr>
-          <w:lang w:val="en-GB"/>
-        </w:rPr>
-        <w:t>hinzufügen</w:t>
-      </w:r>
-      <w:proofErr w:type="spellEnd"/>
-      <w:r>
-        <w:rPr>
-          <w:lang w:val="en-GB"/>
-        </w:rPr>
-        <w:t>)</w:t>
+        <w:t xml:space="preserve"> </w:t>
       </w:r>
     </w:p>
     <w:p>
@@ -1968,32 +1898,22 @@
     <w:p>
       <w:pPr>
         <w:rPr>
-          <w:lang w:val="de-DE"/>
-        </w:rPr>
-      </w:pPr>
-      <w:r>
-        <w:rPr>
-          <w:lang w:val="de-DE"/>
-        </w:rPr>
-        <w:t xml:space="preserve">Under Ordner app </w:t>
-      </w:r>
-      <w:r>
-        <w:rPr>
-          <w:lang w:val="de-DE"/>
-        </w:rPr>
-        <w:sym w:font="Wingdings" w:char="F0E0"/>
-      </w:r>
-      <w:r>
-        <w:rPr>
-          <w:lang w:val="de-DE"/>
-        </w:rPr>
-        <w:t xml:space="preserve"> neuen Ordner services erstellen und monitoring service files anlegen</w:t>
-      </w:r>
-    </w:p>
-    <w:p>
-      <w:pPr>
-        <w:rPr>
-          <w:lang w:val="de-DE"/>
+          <w:lang w:val="en-GB"/>
+        </w:rPr>
+      </w:pPr>
+      <w:proofErr w:type="spellStart"/>
+      <w:r>
+        <w:rPr>
+          <w:lang w:val="en-GB"/>
+        </w:rPr>
+        <w:t>Environment.prod.ts</w:t>
+      </w:r>
+      <w:proofErr w:type="spellEnd"/>
+    </w:p>
+    <w:p>
+      <w:pPr>
+        <w:rPr>
+          <w:lang w:val="en-GB"/>
         </w:rPr>
       </w:pPr>
       <w:r>
@@ -2001,10 +1921,10 @@
           <w:noProof/>
         </w:rPr>
         <w:drawing>
-          <wp:inline distT="0" distB="0" distL="0" distR="0" wp14:anchorId="5DD27DC5" wp14:editId="4EEA0BB1">
-            <wp:extent cx="2114550" cy="523875"/>
+          <wp:inline distT="0" distB="0" distL="0" distR="0" wp14:anchorId="265C71B4" wp14:editId="59475FD6">
+            <wp:extent cx="4076700" cy="1457325"/>
             <wp:effectExtent l="0" t="0" r="0" b="9525"/>
-            <wp:docPr id="17" name="Picture 17"/>
+            <wp:docPr id="4" name="Picture 4"/>
             <wp:cNvGraphicFramePr>
               <a:graphicFrameLocks xmlns:a="http://schemas.openxmlformats.org/drawingml/2006/main" noChangeAspect="1"/>
             </wp:cNvGraphicFramePr>
@@ -2024,7 +1944,7 @@
                   <pic:spPr>
                     <a:xfrm>
                       <a:off x="0" y="0"/>
-                      <a:ext cx="2114550" cy="523875"/>
+                      <a:ext cx="4076700" cy="1457325"/>
                     </a:xfrm>
                     <a:prstGeom prst="rect">
                       <a:avLst/>
@@ -2047,13 +1967,19 @@
         <w:rPr>
           <w:lang w:val="de-DE"/>
         </w:rPr>
-        <w:t>Monitoring.service.</w:t>
-      </w:r>
-      <w:r>
-        <w:rPr>
-          <w:lang w:val="de-DE"/>
-        </w:rPr>
-        <w:t>spec.ts</w:t>
+        <w:t xml:space="preserve">Under Ordner app </w:t>
+      </w:r>
+      <w:r>
+        <w:rPr>
+          <w:lang w:val="de-DE"/>
+        </w:rPr>
+        <w:sym w:font="Wingdings" w:char="F0E0"/>
+      </w:r>
+      <w:r>
+        <w:rPr>
+          <w:lang w:val="de-DE"/>
+        </w:rPr>
+        <w:t xml:space="preserve"> neuen Ordner services erstellen und monitoring service files anlegen</w:t>
       </w:r>
     </w:p>
     <w:p>
@@ -2067,10 +1993,10 @@
           <w:noProof/>
         </w:rPr>
         <w:drawing>
-          <wp:inline distT="0" distB="0" distL="0" distR="0" wp14:anchorId="5AA04D71" wp14:editId="72465A9E">
-            <wp:extent cx="5731510" cy="2399665"/>
-            <wp:effectExtent l="0" t="0" r="2540" b="635"/>
-            <wp:docPr id="18" name="Picture 18"/>
+          <wp:inline distT="0" distB="0" distL="0" distR="0" wp14:anchorId="5DD27DC5" wp14:editId="4EEA0BB1">
+            <wp:extent cx="2114550" cy="523875"/>
+            <wp:effectExtent l="0" t="0" r="0" b="9525"/>
+            <wp:docPr id="17" name="Picture 17"/>
             <wp:cNvGraphicFramePr>
               <a:graphicFrameLocks xmlns:a="http://schemas.openxmlformats.org/drawingml/2006/main" noChangeAspect="1"/>
             </wp:cNvGraphicFramePr>
@@ -2090,7 +2016,7 @@
                   <pic:spPr>
                     <a:xfrm>
                       <a:off x="0" y="0"/>
-                      <a:ext cx="5731510" cy="2399665"/>
+                      <a:ext cx="2114550" cy="523875"/>
                     </a:xfrm>
                     <a:prstGeom prst="rect">
                       <a:avLst/>
@@ -2109,82 +2035,17 @@
           <w:lang w:val="de-DE"/>
         </w:rPr>
       </w:pPr>
-    </w:p>
-    <w:p>
-      <w:pPr>
-        <w:rPr>
-          <w:lang w:val="de-DE"/>
-        </w:rPr>
-      </w:pPr>
-    </w:p>
-    <w:p>
-      <w:pPr>
-        <w:rPr>
-          <w:lang w:val="de-DE"/>
-        </w:rPr>
-      </w:pPr>
-    </w:p>
-    <w:p>
-      <w:pPr>
-        <w:rPr>
-          <w:lang w:val="de-DE"/>
-        </w:rPr>
-      </w:pPr>
-    </w:p>
-    <w:p>
-      <w:pPr>
-        <w:rPr>
-          <w:lang w:val="de-DE"/>
-        </w:rPr>
-      </w:pPr>
-    </w:p>
-    <w:p>
-      <w:pPr>
-        <w:rPr>
-          <w:lang w:val="de-DE"/>
-        </w:rPr>
-      </w:pPr>
-    </w:p>
-    <w:p>
-      <w:pPr>
-        <w:rPr>
-          <w:lang w:val="de-DE"/>
-        </w:rPr>
-      </w:pPr>
-    </w:p>
-    <w:p>
-      <w:pPr>
-        <w:rPr>
-          <w:lang w:val="de-DE"/>
-        </w:rPr>
-      </w:pPr>
-    </w:p>
-    <w:p>
-      <w:pPr>
-        <w:rPr>
-          <w:lang w:val="de-DE"/>
-        </w:rPr>
-      </w:pPr>
-    </w:p>
-    <w:p>
-      <w:pPr>
-        <w:rPr>
-          <w:lang w:val="de-DE"/>
-        </w:rPr>
-      </w:pPr>
-    </w:p>
-    <w:p>
-      <w:pPr>
-        <w:rPr>
-          <w:lang w:val="de-DE"/>
-        </w:rPr>
-      </w:pPr>
-      <w:r>
-        <w:rPr>
-          <w:lang w:val="de-DE"/>
-        </w:rPr>
-        <w:lastRenderedPageBreak/>
-        <w:t>monitoring.service.ts</w:t>
+      <w:r>
+        <w:rPr>
+          <w:lang w:val="de-DE"/>
+        </w:rPr>
+        <w:t>Monitoring.service.</w:t>
+      </w:r>
+      <w:r>
+        <w:rPr>
+          <w:lang w:val="de-DE"/>
+        </w:rPr>
+        <w:t>spec.ts</w:t>
       </w:r>
     </w:p>
     <w:p>
@@ -2198,10 +2059,10 @@
           <w:noProof/>
         </w:rPr>
         <w:drawing>
-          <wp:inline distT="0" distB="0" distL="0" distR="0" wp14:anchorId="6945E88C" wp14:editId="5B8748FF">
-            <wp:extent cx="5391150" cy="4191000"/>
-            <wp:effectExtent l="0" t="0" r="0" b="0"/>
-            <wp:docPr id="19" name="Picture 19"/>
+          <wp:inline distT="0" distB="0" distL="0" distR="0" wp14:anchorId="5AA04D71" wp14:editId="72465A9E">
+            <wp:extent cx="5731510" cy="2399665"/>
+            <wp:effectExtent l="0" t="0" r="2540" b="635"/>
+            <wp:docPr id="18" name="Picture 18"/>
             <wp:cNvGraphicFramePr>
               <a:graphicFrameLocks xmlns:a="http://schemas.openxmlformats.org/drawingml/2006/main" noChangeAspect="1"/>
             </wp:cNvGraphicFramePr>
@@ -2221,7 +2082,7 @@
                   <pic:spPr>
                     <a:xfrm>
                       <a:off x="0" y="0"/>
-                      <a:ext cx="5391150" cy="4191000"/>
+                      <a:ext cx="5731510" cy="2399665"/>
                     </a:xfrm>
                     <a:prstGeom prst="rect">
                       <a:avLst/>
@@ -2237,134 +2098,90 @@
     <w:p>
       <w:pPr>
         <w:rPr>
-          <w:lang w:val="en-GB"/>
-        </w:rPr>
-      </w:pPr>
-    </w:p>
-    <w:p>
-      <w:pPr>
-        <w:rPr>
-          <w:lang w:val="en-GB"/>
-        </w:rPr>
-      </w:pPr>
-    </w:p>
-    <w:p>
-      <w:pPr>
-        <w:rPr>
-          <w:lang w:val="en-GB"/>
-        </w:rPr>
-      </w:pPr>
-    </w:p>
-    <w:p>
-      <w:pPr>
-        <w:rPr>
-          <w:lang w:val="en-GB"/>
-        </w:rPr>
-      </w:pPr>
-    </w:p>
-    <w:p>
-      <w:pPr>
-        <w:rPr>
-          <w:lang w:val="en-GB"/>
-        </w:rPr>
-      </w:pPr>
-    </w:p>
-    <w:p>
-      <w:pPr>
-        <w:rPr>
-          <w:lang w:val="en-GB"/>
-        </w:rPr>
-      </w:pPr>
-    </w:p>
-    <w:p>
-      <w:pPr>
-        <w:rPr>
-          <w:lang w:val="en-GB"/>
-        </w:rPr>
-      </w:pPr>
-    </w:p>
-    <w:p>
-      <w:pPr>
-        <w:rPr>
-          <w:lang w:val="en-GB"/>
-        </w:rPr>
-      </w:pPr>
-    </w:p>
-    <w:p>
-      <w:pPr>
-        <w:rPr>
-          <w:lang w:val="en-GB"/>
-        </w:rPr>
-      </w:pPr>
-    </w:p>
-    <w:p>
-      <w:pPr>
-        <w:rPr>
-          <w:lang w:val="en-GB"/>
-        </w:rPr>
-      </w:pPr>
-    </w:p>
-    <w:p>
-      <w:pPr>
-        <w:rPr>
-          <w:lang w:val="en-GB"/>
-        </w:rPr>
-      </w:pPr>
-    </w:p>
-    <w:p>
-      <w:pPr>
-        <w:rPr>
-          <w:lang w:val="en-GB"/>
-        </w:rPr>
-      </w:pPr>
-    </w:p>
-    <w:p>
-      <w:pPr>
-        <w:rPr>
-          <w:lang w:val="en-GB"/>
-        </w:rPr>
-      </w:pPr>
-    </w:p>
-    <w:p>
-      <w:pPr>
-        <w:rPr>
-          <w:lang w:val="en-GB"/>
-        </w:rPr>
-      </w:pPr>
-    </w:p>
-    <w:p>
-      <w:pPr>
-        <w:rPr>
-          <w:lang w:val="en-GB"/>
-        </w:rPr>
-      </w:pPr>
-    </w:p>
-    <w:p>
-      <w:pPr>
-        <w:rPr>
-          <w:lang w:val="en-GB"/>
-        </w:rPr>
-      </w:pPr>
-      <w:proofErr w:type="spellStart"/>
-      <w:r>
-        <w:rPr>
-          <w:lang w:val="en-GB"/>
-        </w:rPr>
-        <w:lastRenderedPageBreak/>
-        <w:t>App.m</w:t>
-      </w:r>
-      <w:r>
-        <w:rPr>
-          <w:lang w:val="en-GB"/>
-        </w:rPr>
-        <w:t>odule.ts</w:t>
-      </w:r>
-      <w:proofErr w:type="spellEnd"/>
-    </w:p>
-    <w:p>
-      <w:pPr>
-        <w:rPr>
-          <w:lang w:val="en-GB"/>
+          <w:lang w:val="de-DE"/>
+        </w:rPr>
+      </w:pPr>
+    </w:p>
+    <w:p>
+      <w:pPr>
+        <w:rPr>
+          <w:lang w:val="de-DE"/>
+        </w:rPr>
+      </w:pPr>
+    </w:p>
+    <w:p>
+      <w:pPr>
+        <w:rPr>
+          <w:lang w:val="de-DE"/>
+        </w:rPr>
+      </w:pPr>
+    </w:p>
+    <w:p>
+      <w:pPr>
+        <w:rPr>
+          <w:lang w:val="de-DE"/>
+        </w:rPr>
+      </w:pPr>
+    </w:p>
+    <w:p>
+      <w:pPr>
+        <w:rPr>
+          <w:lang w:val="de-DE"/>
+        </w:rPr>
+      </w:pPr>
+    </w:p>
+    <w:p>
+      <w:pPr>
+        <w:rPr>
+          <w:lang w:val="de-DE"/>
+        </w:rPr>
+      </w:pPr>
+    </w:p>
+    <w:p>
+      <w:pPr>
+        <w:rPr>
+          <w:lang w:val="de-DE"/>
+        </w:rPr>
+      </w:pPr>
+    </w:p>
+    <w:p>
+      <w:pPr>
+        <w:rPr>
+          <w:lang w:val="de-DE"/>
+        </w:rPr>
+      </w:pPr>
+    </w:p>
+    <w:p>
+      <w:pPr>
+        <w:rPr>
+          <w:lang w:val="de-DE"/>
+        </w:rPr>
+      </w:pPr>
+    </w:p>
+    <w:p>
+      <w:pPr>
+        <w:rPr>
+          <w:lang w:val="de-DE"/>
+        </w:rPr>
+      </w:pPr>
+    </w:p>
+    <w:p>
+      <w:pPr>
+        <w:rPr>
+          <w:lang w:val="de-DE"/>
+        </w:rPr>
+      </w:pPr>
+      <w:r>
+        <w:rPr>
+          <w:lang w:val="de-DE"/>
+        </w:rPr>
+        <w:t>monitoring.service.ts</w:t>
+      </w:r>
+    </w:p>
+    <w:p>
+      <w:pPr>
+        <w:rPr>
+          <w:lang w:val="de-DE"/>
         </w:rPr>
       </w:pPr>
       <w:r>
@@ -2372,10 +2189,10 @@
           <w:noProof/>
         </w:rPr>
         <w:drawing>
-          <wp:inline distT="0" distB="0" distL="0" distR="0" wp14:anchorId="4BEDAD0F" wp14:editId="63CBAD59">
-            <wp:extent cx="5648325" cy="4686300"/>
-            <wp:effectExtent l="0" t="0" r="9525" b="0"/>
-            <wp:docPr id="23" name="Picture 23"/>
+          <wp:inline distT="0" distB="0" distL="0" distR="0" wp14:anchorId="6945E88C" wp14:editId="5B8748FF">
+            <wp:extent cx="5391150" cy="4191000"/>
+            <wp:effectExtent l="0" t="0" r="0" b="0"/>
+            <wp:docPr id="19" name="Picture 19"/>
             <wp:cNvGraphicFramePr>
               <a:graphicFrameLocks xmlns:a="http://schemas.openxmlformats.org/drawingml/2006/main" noChangeAspect="1"/>
             </wp:cNvGraphicFramePr>
@@ -2395,7 +2212,7 @@
                   <pic:spPr>
                     <a:xfrm>
                       <a:off x="0" y="0"/>
-                      <a:ext cx="5648325" cy="4686300"/>
+                      <a:ext cx="5391150" cy="4191000"/>
                     </a:xfrm>
                     <a:prstGeom prst="rect">
                       <a:avLst/>
@@ -2414,33 +2231,130 @@
           <w:lang w:val="en-GB"/>
         </w:rPr>
       </w:pPr>
+    </w:p>
+    <w:p>
+      <w:pPr>
+        <w:rPr>
+          <w:lang w:val="en-GB"/>
+        </w:rPr>
+      </w:pPr>
+    </w:p>
+    <w:p>
+      <w:pPr>
+        <w:rPr>
+          <w:lang w:val="en-GB"/>
+        </w:rPr>
+      </w:pPr>
+    </w:p>
+    <w:p>
+      <w:pPr>
+        <w:rPr>
+          <w:lang w:val="en-GB"/>
+        </w:rPr>
+      </w:pPr>
+    </w:p>
+    <w:p>
+      <w:pPr>
+        <w:rPr>
+          <w:lang w:val="en-GB"/>
+        </w:rPr>
+      </w:pPr>
+    </w:p>
+    <w:p>
+      <w:pPr>
+        <w:rPr>
+          <w:lang w:val="en-GB"/>
+        </w:rPr>
+      </w:pPr>
+    </w:p>
+    <w:p>
+      <w:pPr>
+        <w:rPr>
+          <w:lang w:val="en-GB"/>
+        </w:rPr>
+      </w:pPr>
+    </w:p>
+    <w:p>
+      <w:pPr>
+        <w:rPr>
+          <w:lang w:val="en-GB"/>
+        </w:rPr>
+      </w:pPr>
+    </w:p>
+    <w:p>
+      <w:pPr>
+        <w:rPr>
+          <w:lang w:val="en-GB"/>
+        </w:rPr>
+      </w:pPr>
+    </w:p>
+    <w:p>
+      <w:pPr>
+        <w:rPr>
+          <w:lang w:val="en-GB"/>
+        </w:rPr>
+      </w:pPr>
+    </w:p>
+    <w:p>
+      <w:pPr>
+        <w:rPr>
+          <w:lang w:val="en-GB"/>
+        </w:rPr>
+      </w:pPr>
+    </w:p>
+    <w:p>
+      <w:pPr>
+        <w:rPr>
+          <w:lang w:val="en-GB"/>
+        </w:rPr>
+      </w:pPr>
+    </w:p>
+    <w:p>
+      <w:pPr>
+        <w:rPr>
+          <w:lang w:val="en-GB"/>
+        </w:rPr>
+      </w:pPr>
+    </w:p>
+    <w:p>
+      <w:pPr>
+        <w:rPr>
+          <w:lang w:val="en-GB"/>
+        </w:rPr>
+      </w:pPr>
+    </w:p>
+    <w:p>
+      <w:pPr>
+        <w:rPr>
+          <w:lang w:val="en-GB"/>
+        </w:rPr>
+      </w:pPr>
+    </w:p>
+    <w:p>
+      <w:pPr>
+        <w:rPr>
+          <w:lang w:val="en-GB"/>
+        </w:rPr>
+      </w:pPr>
       <w:proofErr w:type="spellStart"/>
       <w:r>
         <w:rPr>
           <w:lang w:val="en-GB"/>
         </w:rPr>
-        <w:t>Counter.comp</w:t>
-      </w:r>
-      <w:r>
-        <w:rPr>
-          <w:lang w:val="en-GB"/>
-        </w:rPr>
-        <w:t>o</w:t>
-      </w:r>
-      <w:bookmarkStart w:id="0" w:name="_GoBack"/>
-      <w:bookmarkEnd w:id="0"/>
-      <w:r>
-        <w:rPr>
-          <w:lang w:val="en-GB"/>
-        </w:rPr>
-        <w:t>nents.ts</w:t>
+        <w:t>App.m</w:t>
+      </w:r>
+      <w:r>
+        <w:rPr>
+          <w:lang w:val="en-GB"/>
+        </w:rPr>
+        <w:t>odule.ts</w:t>
       </w:r>
       <w:proofErr w:type="spellEnd"/>
     </w:p>
     <w:p>
       <w:pPr>
         <w:rPr>
-          <w:lang w:val="de-DE"/>
+          <w:lang w:val="en-GB"/>
         </w:rPr>
       </w:pPr>
       <w:r>
@@ -2448,10 +2362,10 @@
           <w:noProof/>
         </w:rPr>
         <w:drawing>
-          <wp:inline distT="0" distB="0" distL="0" distR="0" wp14:anchorId="478416DE" wp14:editId="68A974AF">
-            <wp:extent cx="5048250" cy="2876550"/>
-            <wp:effectExtent l="0" t="0" r="0" b="0"/>
-            <wp:docPr id="20" name="Picture 20"/>
+          <wp:inline distT="0" distB="0" distL="0" distR="0" wp14:anchorId="4BEDAD0F" wp14:editId="63CBAD59">
+            <wp:extent cx="5648325" cy="4686300"/>
+            <wp:effectExtent l="0" t="0" r="9525" b="0"/>
+            <wp:docPr id="23" name="Picture 23"/>
             <wp:cNvGraphicFramePr>
               <a:graphicFrameLocks xmlns:a="http://schemas.openxmlformats.org/drawingml/2006/main" noChangeAspect="1"/>
             </wp:cNvGraphicFramePr>
@@ -2471,7 +2385,7 @@
                   <pic:spPr>
                     <a:xfrm>
                       <a:off x="0" y="0"/>
-                      <a:ext cx="5048250" cy="2876550"/>
+                      <a:ext cx="5648325" cy="4686300"/>
                     </a:xfrm>
                     <a:prstGeom prst="rect">
                       <a:avLst/>
@@ -2487,41 +2401,83 @@
     <w:p>
       <w:pPr>
         <w:rPr>
-          <w:lang w:val="de-DE"/>
-        </w:rPr>
-      </w:pPr>
-    </w:p>
-    <w:p>
-      <w:pPr>
-        <w:rPr>
-          <w:lang w:val="de-DE"/>
-        </w:rPr>
-      </w:pPr>
-    </w:p>
-    <w:p>
-      <w:pPr>
-        <w:rPr>
-          <w:lang w:val="de-DE"/>
-        </w:rPr>
-      </w:pPr>
-    </w:p>
-    <w:p>
-      <w:pPr>
-        <w:rPr>
-          <w:lang w:val="de-DE"/>
-        </w:rPr>
-      </w:pPr>
-      <w:r>
-        <w:rPr>
-          <w:lang w:val="de-DE"/>
-        </w:rPr>
-        <w:t>Fetch-data.component.ts</w:t>
-      </w:r>
-    </w:p>
-    <w:p>
-      <w:pPr>
-        <w:rPr>
-          <w:b/>
+          <w:lang w:val="en-GB"/>
+        </w:rPr>
+      </w:pPr>
+    </w:p>
+    <w:p>
+      <w:pPr>
+        <w:rPr>
+          <w:lang w:val="en-GB"/>
+        </w:rPr>
+      </w:pPr>
+    </w:p>
+    <w:p>
+      <w:pPr>
+        <w:rPr>
+          <w:lang w:val="en-GB"/>
+        </w:rPr>
+      </w:pPr>
+    </w:p>
+    <w:p>
+      <w:pPr>
+        <w:rPr>
+          <w:lang w:val="en-GB"/>
+        </w:rPr>
+      </w:pPr>
+    </w:p>
+    <w:p>
+      <w:pPr>
+        <w:rPr>
+          <w:lang w:val="en-GB"/>
+        </w:rPr>
+      </w:pPr>
+    </w:p>
+    <w:p>
+      <w:pPr>
+        <w:rPr>
+          <w:lang w:val="en-GB"/>
+        </w:rPr>
+      </w:pPr>
+    </w:p>
+    <w:p>
+      <w:pPr>
+        <w:rPr>
+          <w:lang w:val="en-GB"/>
+        </w:rPr>
+      </w:pPr>
+    </w:p>
+    <w:p>
+      <w:pPr>
+        <w:rPr>
+          <w:lang w:val="en-GB"/>
+        </w:rPr>
+      </w:pPr>
+      <w:proofErr w:type="spellStart"/>
+      <w:r>
+        <w:rPr>
+          <w:lang w:val="en-GB"/>
+        </w:rPr>
+        <w:lastRenderedPageBreak/>
+        <w:t>Counter.comp</w:t>
+      </w:r>
+      <w:r>
+        <w:rPr>
+          <w:lang w:val="en-GB"/>
+        </w:rPr>
+        <w:t>o</w:t>
+      </w:r>
+      <w:r>
+        <w:rPr>
+          <w:lang w:val="en-GB"/>
+        </w:rPr>
+        <w:t>nents.ts</w:t>
+      </w:r>
+      <w:proofErr w:type="spellEnd"/>
+    </w:p>
+    <w:p>
+      <w:pPr>
+        <w:rPr>
           <w:lang w:val="de-DE"/>
         </w:rPr>
       </w:pPr>
@@ -2530,10 +2486,10 @@
           <w:noProof/>
         </w:rPr>
         <w:drawing>
-          <wp:inline distT="0" distB="0" distL="0" distR="0" wp14:anchorId="34C3038C" wp14:editId="611C9DE0">
-            <wp:extent cx="5731510" cy="2547620"/>
-            <wp:effectExtent l="0" t="0" r="2540" b="5080"/>
-            <wp:docPr id="21" name="Picture 21"/>
+          <wp:inline distT="0" distB="0" distL="0" distR="0" wp14:anchorId="478416DE" wp14:editId="68A974AF">
+            <wp:extent cx="5048250" cy="2876550"/>
+            <wp:effectExtent l="0" t="0" r="0" b="0"/>
+            <wp:docPr id="20" name="Picture 20"/>
             <wp:cNvGraphicFramePr>
               <a:graphicFrameLocks xmlns:a="http://schemas.openxmlformats.org/drawingml/2006/main" noChangeAspect="1"/>
             </wp:cNvGraphicFramePr>
@@ -2553,7 +2509,7 @@
                   <pic:spPr>
                     <a:xfrm>
                       <a:off x="0" y="0"/>
-                      <a:ext cx="5731510" cy="2547620"/>
+                      <a:ext cx="5048250" cy="2876550"/>
                     </a:xfrm>
                     <a:prstGeom prst="rect">
                       <a:avLst/>
@@ -2572,11 +2528,18 @@
           <w:lang w:val="de-DE"/>
         </w:rPr>
       </w:pPr>
-      <w:r>
-        <w:rPr>
-          <w:lang w:val="de-DE"/>
-        </w:rPr>
-        <w:t>File-upload.conponents.ts</w:t>
+    </w:p>
+    <w:p>
+      <w:pPr>
+        <w:rPr>
+          <w:lang w:val="de-DE"/>
+        </w:rPr>
+      </w:pPr>
+      <w:r>
+        <w:rPr>
+          <w:lang w:val="de-DE"/>
+        </w:rPr>
+        <w:t>Fetch-data.component.ts</w:t>
       </w:r>
     </w:p>
     <w:p>
@@ -2591,10 +2554,10 @@
           <w:noProof/>
         </w:rPr>
         <w:drawing>
-          <wp:inline distT="0" distB="0" distL="0" distR="0" wp14:anchorId="5820B63D" wp14:editId="18DE0FEA">
-            <wp:extent cx="5057775" cy="2962275"/>
-            <wp:effectExtent l="0" t="0" r="9525" b="9525"/>
-            <wp:docPr id="22" name="Picture 22"/>
+          <wp:inline distT="0" distB="0" distL="0" distR="0" wp14:anchorId="34C3038C" wp14:editId="611C9DE0">
+            <wp:extent cx="5731510" cy="2547620"/>
+            <wp:effectExtent l="0" t="0" r="2540" b="5080"/>
+            <wp:docPr id="21" name="Picture 21"/>
             <wp:cNvGraphicFramePr>
               <a:graphicFrameLocks xmlns:a="http://schemas.openxmlformats.org/drawingml/2006/main" noChangeAspect="1"/>
             </wp:cNvGraphicFramePr>
@@ -2614,6 +2577,137 @@
                   <pic:spPr>
                     <a:xfrm>
                       <a:off x="0" y="0"/>
+                      <a:ext cx="5731510" cy="2547620"/>
+                    </a:xfrm>
+                    <a:prstGeom prst="rect">
+                      <a:avLst/>
+                    </a:prstGeom>
+                  </pic:spPr>
+                </pic:pic>
+              </a:graphicData>
+            </a:graphic>
+          </wp:inline>
+        </w:drawing>
+      </w:r>
+    </w:p>
+    <w:p>
+      <w:pPr>
+        <w:rPr>
+          <w:lang w:val="de-DE"/>
+        </w:rPr>
+      </w:pPr>
+    </w:p>
+    <w:p>
+      <w:pPr>
+        <w:rPr>
+          <w:lang w:val="de-DE"/>
+        </w:rPr>
+      </w:pPr>
+    </w:p>
+    <w:p>
+      <w:pPr>
+        <w:rPr>
+          <w:lang w:val="de-DE"/>
+        </w:rPr>
+      </w:pPr>
+    </w:p>
+    <w:p>
+      <w:pPr>
+        <w:rPr>
+          <w:lang w:val="de-DE"/>
+        </w:rPr>
+      </w:pPr>
+    </w:p>
+    <w:p>
+      <w:pPr>
+        <w:rPr>
+          <w:lang w:val="de-DE"/>
+        </w:rPr>
+      </w:pPr>
+    </w:p>
+    <w:p>
+      <w:pPr>
+        <w:rPr>
+          <w:lang w:val="de-DE"/>
+        </w:rPr>
+      </w:pPr>
+    </w:p>
+    <w:p>
+      <w:pPr>
+        <w:rPr>
+          <w:lang w:val="de-DE"/>
+        </w:rPr>
+      </w:pPr>
+    </w:p>
+    <w:p>
+      <w:pPr>
+        <w:rPr>
+          <w:lang w:val="de-DE"/>
+        </w:rPr>
+      </w:pPr>
+    </w:p>
+    <w:p>
+      <w:pPr>
+        <w:rPr>
+          <w:lang w:val="de-DE"/>
+        </w:rPr>
+      </w:pPr>
+      <w:r>
+        <w:rPr>
+          <w:lang w:val="de-DE"/>
+        </w:rPr>
+        <w:lastRenderedPageBreak/>
+        <w:t>File-upload.co</w:t>
+      </w:r>
+      <w:r>
+        <w:rPr>
+          <w:lang w:val="de-DE"/>
+        </w:rPr>
+        <w:t>m</w:t>
+      </w:r>
+      <w:r>
+        <w:rPr>
+          <w:lang w:val="de-DE"/>
+        </w:rPr>
+        <w:t>ponents.ts</w:t>
+      </w:r>
+    </w:p>
+    <w:p>
+      <w:pPr>
+        <w:rPr>
+          <w:b/>
+          <w:lang w:val="de-DE"/>
+        </w:rPr>
+      </w:pPr>
+      <w:bookmarkStart w:id="0" w:name="_GoBack"/>
+      <w:r>
+        <w:rPr>
+          <w:noProof/>
+        </w:rPr>
+        <w:drawing>
+          <wp:inline distT="0" distB="0" distL="0" distR="0" wp14:anchorId="5820B63D" wp14:editId="18DE0FEA">
+            <wp:extent cx="5057775" cy="2962275"/>
+            <wp:effectExtent l="0" t="0" r="9525" b="9525"/>
+            <wp:docPr id="22" name="Picture 22"/>
+            <wp:cNvGraphicFramePr>
+              <a:graphicFrameLocks xmlns:a="http://schemas.openxmlformats.org/drawingml/2006/main" noChangeAspect="1"/>
+            </wp:cNvGraphicFramePr>
+            <a:graphic xmlns:a="http://schemas.openxmlformats.org/drawingml/2006/main">
+              <a:graphicData uri="http://schemas.openxmlformats.org/drawingml/2006/picture">
+                <pic:pic xmlns:pic="http://schemas.openxmlformats.org/drawingml/2006/picture">
+                  <pic:nvPicPr>
+                    <pic:cNvPr id="1" name=""/>
+                    <pic:cNvPicPr/>
+                  </pic:nvPicPr>
+                  <pic:blipFill>
+                    <a:blip r:embed="rId23"/>
+                    <a:stretch>
+                      <a:fillRect/>
+                    </a:stretch>
+                  </pic:blipFill>
+                  <pic:spPr>
+                    <a:xfrm>
+                      <a:off x="0" y="0"/>
                       <a:ext cx="5057775" cy="2962275"/>
                     </a:xfrm>
                     <a:prstGeom prst="rect">
@@ -2626,6 +2720,7 @@
           </wp:inline>
         </w:drawing>
       </w:r>
+      <w:bookmarkEnd w:id="0"/>
     </w:p>
     <w:p>
       <w:pPr>
@@ -4263,7 +4358,7 @@
 </file>
 
 <file path=customXml/itemProps1.xml><?xml version="1.0" encoding="utf-8"?>
-<ds:datastoreItem xmlns:ds="http://schemas.openxmlformats.org/officeDocument/2006/customXml" ds:itemID="{593719D3-47C8-423B-A4B8-57DFD0803DE3}">
+<ds:datastoreItem xmlns:ds="http://schemas.openxmlformats.org/officeDocument/2006/customXml" ds:itemID="{CB17249A-9198-4A82-AC8E-C3AF668A8133}">
   <ds:schemaRefs>
     <ds:schemaRef ds:uri="http://schemas.openxmlformats.org/officeDocument/2006/bibliography"/>
   </ds:schemaRefs>

</xml_diff>